<commit_message>
Backup folder - 2024-02-12 23:57:46
</commit_message>
<xml_diff>
--- a/OOP Java Development/Lab_1/622п Зайченко лр1.docx
+++ b/OOP Java Development/Lab_1/622п Зайченко лр1.docx
@@ -1032,7 +1032,7 @@
             </w:rPr>
             <w:fldChar w:fldCharType="separate"/>
           </w:r>
-          <w:hyperlink w:anchor="_Toc158672129" w:history="1">
+          <w:hyperlink w:anchor="_Toc158672321" w:history="1">
             <w:r>
               <w:rPr>
                 <w:rStyle w:val="ac"/>
@@ -1055,7 +1055,7 @@
               <w:rPr>
                 <w:webHidden/>
               </w:rPr>
-              <w:instrText xml:space="preserve"> PAGEREF _Toc158672129 \h </w:instrText>
+              <w:instrText xml:space="preserve"> PAGEREF _Toc158672321 \h </w:instrText>
             </w:r>
             <w:r>
               <w:rPr>
@@ -1094,7 +1094,7 @@
               <w14:ligatures w14:val="standardContextual"/>
             </w:rPr>
           </w:pPr>
-          <w:hyperlink w:anchor="_Toc158672130" w:history="1">
+          <w:hyperlink w:anchor="_Toc158672322" w:history="1">
             <w:r>
               <w:rPr>
                 <w:rStyle w:val="ac"/>
@@ -1117,7 +1117,7 @@
               <w:rPr>
                 <w:webHidden/>
               </w:rPr>
-              <w:instrText xml:space="preserve"> PAGEREF _Toc158672130 \h </w:instrText>
+              <w:instrText xml:space="preserve"> PAGEREF _Toc158672322 \h </w:instrText>
             </w:r>
             <w:r>
               <w:rPr>
@@ -1156,7 +1156,7 @@
               <w14:ligatures w14:val="standardContextual"/>
             </w:rPr>
           </w:pPr>
-          <w:hyperlink w:anchor="_Toc158672131" w:history="1">
+          <w:hyperlink w:anchor="_Toc158672323" w:history="1">
             <w:r>
               <w:rPr>
                 <w:rStyle w:val="ac"/>
@@ -1179,7 +1179,7 @@
               <w:rPr>
                 <w:webHidden/>
               </w:rPr>
-              <w:instrText xml:space="preserve"> PAGEREF _Toc158672131 \h </w:instrText>
+              <w:instrText xml:space="preserve"> PAGEREF _Toc158672323 \h </w:instrText>
             </w:r>
             <w:r>
               <w:rPr>
@@ -1218,7 +1218,7 @@
               <w14:ligatures w14:val="standardContextual"/>
             </w:rPr>
           </w:pPr>
-          <w:hyperlink w:anchor="_Toc158672132" w:history="1">
+          <w:hyperlink w:anchor="_Toc158672324" w:history="1">
             <w:r>
               <w:rPr>
                 <w:rStyle w:val="ac"/>
@@ -1241,7 +1241,7 @@
               <w:rPr>
                 <w:webHidden/>
               </w:rPr>
-              <w:instrText xml:space="preserve"> PAGEREF _Toc158672132 \h </w:instrText>
+              <w:instrText xml:space="preserve"> PAGEREF _Toc158672324 \h </w:instrText>
             </w:r>
             <w:r>
               <w:rPr>
@@ -1280,30 +1280,12 @@
               <w14:ligatures w14:val="standardContextual"/>
             </w:rPr>
           </w:pPr>
-          <w:hyperlink w:anchor="_Toc158672133" w:history="1">
+          <w:hyperlink w:anchor="_Toc158672325" w:history="1">
             <w:r>
               <w:rPr>
                 <w:rStyle w:val="ac"/>
-                <w:b/>
-                <w:bCs/>
               </w:rPr>
-              <w:t>ВИ</w:t>
-            </w:r>
-            <w:r>
-              <w:rPr>
-                <w:rStyle w:val="ac"/>
-                <w:b/>
-                <w:bCs/>
-              </w:rPr>
-              <w:t>С</w:t>
-            </w:r>
-            <w:r>
-              <w:rPr>
-                <w:rStyle w:val="ac"/>
-                <w:b/>
-                <w:bCs/>
-              </w:rPr>
-              <w:t>НОВОК</w:t>
+              <w:t>Висновок</w:t>
             </w:r>
             <w:r>
               <w:rPr>
@@ -1321,7 +1303,7 @@
               <w:rPr>
                 <w:webHidden/>
               </w:rPr>
-              <w:instrText xml:space="preserve"> PAGEREF _Toc158672133 \h </w:instrText>
+              <w:instrText xml:space="preserve"> PAGEREF _Toc158672325 \h </w:instrText>
             </w:r>
             <w:r>
               <w:rPr>
@@ -1360,12 +1342,10 @@
               <w14:ligatures w14:val="standardContextual"/>
             </w:rPr>
           </w:pPr>
-          <w:hyperlink w:anchor="_Toc158672134" w:history="1">
+          <w:hyperlink w:anchor="_Toc158672326" w:history="1">
             <w:r>
               <w:rPr>
                 <w:rStyle w:val="ac"/>
-                <w:b/>
-                <w:bCs/>
               </w:rPr>
               <w:t>Контрольні питання</w:t>
             </w:r>
@@ -1385,7 +1365,7 @@
               <w:rPr>
                 <w:webHidden/>
               </w:rPr>
-              <w:instrText xml:space="preserve"> PAGEREF _Toc158672134 \h </w:instrText>
+              <w:instrText xml:space="preserve"> PAGEREF _Toc158672326 \h </w:instrText>
             </w:r>
             <w:r>
               <w:rPr>
@@ -1455,13 +1435,14 @@
         <w:br w:type="page"/>
       </w:r>
     </w:p>
-    <w:bookmarkEnd w:id="2"/>
-    <w:bookmarkEnd w:id="3"/>
-    <w:bookmarkEnd w:id="4"/>
     <w:p>
       <w:pPr>
         <w:pStyle w:val="af5"/>
       </w:pPr>
+      <w:bookmarkStart w:id="5" w:name="_Hlk158672340"/>
+      <w:bookmarkEnd w:id="2"/>
+      <w:bookmarkEnd w:id="3"/>
+      <w:bookmarkEnd w:id="4"/>
       <w:r>
         <w:rPr>
           <w:rStyle w:val="af8"/>
@@ -1507,11 +1488,11 @@
       <w:pPr>
         <w:pStyle w:val="af3"/>
       </w:pPr>
-      <w:bookmarkStart w:id="5" w:name="_Toc158672129"/>
+      <w:bookmarkStart w:id="6" w:name="_Toc158672321"/>
       <w:r>
         <w:t>Постановка завдання</w:t>
       </w:r>
-      <w:bookmarkEnd w:id="5"/>
+      <w:bookmarkEnd w:id="6"/>
     </w:p>
     <w:p>
       <w:pPr>
@@ -1581,11 +1562,11 @@
       <w:pPr>
         <w:pStyle w:val="af3"/>
       </w:pPr>
-      <w:bookmarkStart w:id="6" w:name="_Toc158672130"/>
+      <w:bookmarkStart w:id="7" w:name="_Toc158672322"/>
       <w:r>
         <w:t>Зміст звіту</w:t>
       </w:r>
-      <w:bookmarkEnd w:id="6"/>
+      <w:bookmarkEnd w:id="7"/>
     </w:p>
     <w:p>
       <w:pPr>
@@ -2058,11 +2039,11 @@
       <w:pPr>
         <w:pStyle w:val="af3"/>
       </w:pPr>
-      <w:bookmarkStart w:id="7" w:name="_Toc158672131"/>
+      <w:bookmarkStart w:id="8" w:name="_Toc158672323"/>
       <w:r>
         <w:t>Порядок виконання роботи</w:t>
       </w:r>
-      <w:bookmarkEnd w:id="7"/>
+      <w:bookmarkEnd w:id="8"/>
     </w:p>
     <w:p>
       <w:pPr>
@@ -2076,15 +2057,15 @@
         </w:tabs>
         <w:ind w:left="0" w:firstLine="567"/>
       </w:pPr>
-      <w:bookmarkStart w:id="8" w:name="_Hlk158658817"/>
+      <w:bookmarkStart w:id="9" w:name="_Hlk158658817"/>
       <w:r>
         <w:t xml:space="preserve">Розробити </w:t>
       </w:r>
-      <w:bookmarkStart w:id="9" w:name="_Hlk158580142"/>
+      <w:bookmarkStart w:id="10" w:name="_Hlk158580142"/>
       <w:r>
         <w:t xml:space="preserve">концептуальну модель для заданої категорії об'єктів </w:t>
       </w:r>
-      <w:bookmarkEnd w:id="9"/>
+      <w:bookmarkEnd w:id="10"/>
       <w:r>
         <w:t>у вигляді словесного опису їх основних властивостей та поведінки.</w:t>
       </w:r>
@@ -2104,11 +2085,11 @@
       <w:r>
         <w:t xml:space="preserve">Відобразити структурні відносини між спроектованими класами ми за допомогою </w:t>
       </w:r>
-      <w:bookmarkStart w:id="10" w:name="_Hlk158580353"/>
+      <w:bookmarkStart w:id="11" w:name="_Hlk158580353"/>
       <w:r>
         <w:t>діаграми класів UML</w:t>
       </w:r>
-      <w:bookmarkEnd w:id="10"/>
+      <w:bookmarkEnd w:id="11"/>
       <w:r>
         <w:t>.</w:t>
       </w:r>
@@ -2317,7 +2298,7 @@
         <w:t>Оформити звіт з лабораторної роботи відповідно до вимог, що пред'являються.</w:t>
       </w:r>
     </w:p>
-    <w:bookmarkEnd w:id="8"/>
+    <w:bookmarkEnd w:id="9"/>
     <w:p>
       <w:pPr>
         <w:pStyle w:val="af5"/>
@@ -2352,6 +2333,7 @@
         <w:t>бігати, кусати.</w:t>
       </w:r>
     </w:p>
+    <w:bookmarkEnd w:id="5"/>
     <w:p>
       <w:pPr>
         <w:pStyle w:val="af5"/>
@@ -2365,34 +2347,34 @@
       <w:pPr>
         <w:pStyle w:val="af3"/>
       </w:pPr>
-      <w:bookmarkStart w:id="11" w:name="_Toc117906134"/>
-      <w:bookmarkStart w:id="12" w:name="_Toc118241800"/>
-      <w:bookmarkStart w:id="13" w:name="_Toc119115914"/>
-      <w:bookmarkStart w:id="14" w:name="_Toc119116034"/>
-      <w:bookmarkStart w:id="15" w:name="_Toc158672132"/>
+      <w:bookmarkStart w:id="12" w:name="_Toc117906134"/>
+      <w:bookmarkStart w:id="13" w:name="_Toc118241800"/>
+      <w:bookmarkStart w:id="14" w:name="_Toc119115914"/>
+      <w:bookmarkStart w:id="15" w:name="_Toc119116034"/>
+      <w:bookmarkStart w:id="16" w:name="_Toc158672324"/>
       <w:r>
         <w:lastRenderedPageBreak/>
         <w:t>Виконання роботи</w:t>
       </w:r>
-      <w:bookmarkEnd w:id="11"/>
       <w:bookmarkEnd w:id="12"/>
       <w:bookmarkEnd w:id="13"/>
       <w:bookmarkEnd w:id="14"/>
       <w:bookmarkEnd w:id="15"/>
+      <w:bookmarkEnd w:id="16"/>
     </w:p>
     <w:p>
       <w:pPr>
         <w:pStyle w:val="af7"/>
       </w:pPr>
-      <w:bookmarkStart w:id="16" w:name="_Toc121695277"/>
-      <w:bookmarkStart w:id="17" w:name="_Toc121991080"/>
-      <w:bookmarkStart w:id="18" w:name="_Toc122032061"/>
+      <w:bookmarkStart w:id="17" w:name="_Toc121695277"/>
+      <w:bookmarkStart w:id="18" w:name="_Toc121991080"/>
+      <w:bookmarkStart w:id="19" w:name="_Toc122032061"/>
       <w:r>
         <w:t>Загальні відомості</w:t>
       </w:r>
-      <w:bookmarkEnd w:id="16"/>
       <w:bookmarkEnd w:id="17"/>
       <w:bookmarkEnd w:id="18"/>
+      <w:bookmarkEnd w:id="19"/>
     </w:p>
     <w:p>
       <w:pPr>
@@ -2655,8 +2637,8 @@
       <w:pPr>
         <w:pStyle w:val="af7"/>
       </w:pPr>
-      <w:bookmarkStart w:id="19" w:name="_Toc117906137"/>
-      <w:bookmarkStart w:id="20" w:name="_Toc118241805"/>
+      <w:bookmarkStart w:id="20" w:name="_Toc117906137"/>
+      <w:bookmarkStart w:id="21" w:name="_Toc118241805"/>
       <w:r>
         <w:t>Концептуальна модель об'єктів</w:t>
       </w:r>
@@ -2953,7 +2935,7 @@
           <w:szCs w:val="24"/>
         </w:rPr>
       </w:pPr>
-      <w:bookmarkStart w:id="21" w:name="_Hlk158658870"/>
+      <w:bookmarkStart w:id="22" w:name="_Hlk158658870"/>
       <w:r>
         <w:rPr>
           <w:rFonts w:eastAsiaTheme="minorEastAsia"/>
@@ -3036,7 +3018,7 @@
         </w:drawing>
       </w:r>
     </w:p>
-    <w:bookmarkEnd w:id="21"/>
+    <w:bookmarkEnd w:id="22"/>
     <w:p>
       <w:pPr>
         <w:pStyle w:val="af9"/>
@@ -7843,30 +7825,117 @@
       <w:pPr>
         <w:pStyle w:val="af3"/>
       </w:pPr>
-      <w:bookmarkStart w:id="22" w:name="_Toc121991085"/>
-      <w:bookmarkStart w:id="23" w:name="_Toc122032066"/>
-      <w:bookmarkStart w:id="24" w:name="_Toc158672133"/>
+      <w:bookmarkStart w:id="23" w:name="_Toc121991085"/>
+      <w:bookmarkStart w:id="24" w:name="_Toc122032066"/>
+      <w:bookmarkStart w:id="25" w:name="_Toc158672325"/>
       <w:r>
         <w:lastRenderedPageBreak/>
         <w:t>Висновок</w:t>
       </w:r>
-      <w:bookmarkEnd w:id="22"/>
       <w:bookmarkEnd w:id="23"/>
       <w:bookmarkEnd w:id="24"/>
-    </w:p>
+      <w:bookmarkEnd w:id="25"/>
+    </w:p>
+    <w:bookmarkEnd w:id="20"/>
+    <w:bookmarkEnd w:id="21"/>
     <w:p>
       <w:pPr>
         <w:pStyle w:val="af5"/>
       </w:pPr>
-    </w:p>
-    <w:bookmarkEnd w:id="19"/>
-    <w:bookmarkEnd w:id="20"/>
+      <w:r>
+        <w:t xml:space="preserve">У ході виконання лабораторної роботи було розроблено програмний додаток мовою </w:t>
+      </w:r>
+      <w:proofErr w:type="spellStart"/>
+      <w:r>
+        <w:t>Java</w:t>
+      </w:r>
+      <w:proofErr w:type="spellEnd"/>
+      <w:r>
+        <w:t xml:space="preserve"> для моделювання властивостей, поведінки та взаємодії об'єктів. Було використано концепти об'єктно-орієнтованого програмування, такі як класи, конструктори, методи, </w:t>
+      </w:r>
+      <w:proofErr w:type="spellStart"/>
+      <w:r>
+        <w:t>геттери</w:t>
+      </w:r>
+      <w:proofErr w:type="spellEnd"/>
+      <w:r>
+        <w:t xml:space="preserve"> та </w:t>
+      </w:r>
+      <w:proofErr w:type="spellStart"/>
+      <w:r>
+        <w:t>сеттери</w:t>
+      </w:r>
+      <w:proofErr w:type="spellEnd"/>
+      <w:r>
+        <w:t>.</w:t>
+      </w:r>
+    </w:p>
     <w:p>
       <w:pPr>
         <w:pStyle w:val="af5"/>
       </w:pPr>
       <w:r>
-        <w:t xml:space="preserve">Отримано практичні навички роботи з операторами мови програмування </w:t>
+        <w:t>Під час розробки програмного коду було враховано постановку завдання, в якій вказано необхідність реалізації конструкторів та методів для зміни поведінки та стану об'єктів. Кожен клас був ретельно розроблений з урахуванням його властивостей та поведінки.</w:t>
+      </w:r>
+    </w:p>
+    <w:p>
+      <w:pPr>
+        <w:pStyle w:val="af5"/>
+      </w:pPr>
+    </w:p>
+    <w:p>
+      <w:pPr>
+        <w:pStyle w:val="af5"/>
+      </w:pPr>
+      <w:r>
+        <w:t>Для підтримки зрозумілості та документації коду, було додано коментарі та дескриптори документування для опису класів, конструкторів, методів та полів. Це сприяє зручнішому розумінню функціоналу кожного класу та його взаємодії з іншими.</w:t>
+      </w:r>
+    </w:p>
+    <w:p>
+      <w:pPr>
+        <w:pStyle w:val="af5"/>
+      </w:pPr>
+    </w:p>
+    <w:p>
+      <w:pPr>
+        <w:pStyle w:val="af5"/>
+      </w:pPr>
+      <w:r>
+        <w:t xml:space="preserve">Також було реалізовано </w:t>
+      </w:r>
+      <w:proofErr w:type="spellStart"/>
+      <w:r>
+        <w:t>тестуючий</w:t>
+      </w:r>
+      <w:proofErr w:type="spellEnd"/>
+      <w:r>
+        <w:t xml:space="preserve"> клас для демонстрації створення об'єктів класів та виклику методів, що змінюють їх властивості та поведінку. Цей етап дозволив перевірити коректність роботи розробленого додатку та виявити та виправити можливі помилки.</w:t>
+      </w:r>
+    </w:p>
+    <w:p>
+      <w:pPr>
+        <w:pStyle w:val="af5"/>
+      </w:pPr>
+    </w:p>
+    <w:p>
+      <w:pPr>
+        <w:pStyle w:val="af5"/>
+      </w:pPr>
+      <w:r>
+        <w:t>Крім того, було створено документацію на розроблений додаток за допомогою утиліти javadoc.exe. Це дозволяє отримати зрозумілу та структуровану інформацію про функціонал програми та класів, що її складають.</w:t>
+      </w:r>
+    </w:p>
+    <w:p>
+      <w:pPr>
+        <w:pStyle w:val="af5"/>
+      </w:pPr>
+    </w:p>
+    <w:p>
+      <w:pPr>
+        <w:pStyle w:val="af5"/>
+      </w:pPr>
+      <w:r>
+        <w:t xml:space="preserve">Отже, виконання лабораторної роботи над даним проектом дало можливість отримати практичні навички з проектування та реалізації об'єктно-орієнтованих програмних додатків мовою </w:t>
       </w:r>
       <w:proofErr w:type="spellStart"/>
       <w:r>
@@ -7874,7 +7943,7 @@
       </w:r>
       <w:proofErr w:type="spellEnd"/>
       <w:r>
-        <w:t>: оператори циклу і переходу.</w:t>
+        <w:t>.</w:t>
       </w:r>
     </w:p>
     <w:p>
@@ -7931,11 +8000,6 @@
       <w:pPr>
         <w:pStyle w:val="af5"/>
       </w:pPr>
-    </w:p>
-    <w:p>
-      <w:pPr>
-        <w:pStyle w:val="af5"/>
-      </w:pPr>
       <w:r>
         <w:br w:type="page"/>
       </w:r>
@@ -7944,12 +8008,12 @@
       <w:pPr>
         <w:pStyle w:val="af3"/>
       </w:pPr>
-      <w:bookmarkStart w:id="25" w:name="_Toc158672134"/>
+      <w:bookmarkStart w:id="26" w:name="_Toc158672326"/>
       <w:r>
         <w:lastRenderedPageBreak/>
         <w:t>Контрольні питання</w:t>
       </w:r>
-      <w:bookmarkEnd w:id="25"/>
+      <w:bookmarkEnd w:id="26"/>
     </w:p>
     <w:p>
       <w:pPr>

</xml_diff>